<commit_message>
[Lab3] voila le A
</commit_message>
<xml_diff>
--- a/Lab3_mascha_sebastien/docs/Lab3_MASCHA_sebastien_SAUVAGE_Pierre.docx
+++ b/Lab3_mascha_sebastien/docs/Lab3_MASCHA_sebastien_SAUVAGE_Pierre.docx
@@ -137,7 +137,6 @@
                                 <w:lang w:val="en-US"/>
                               </w:rPr>
                             </w:pPr>
-                            <w:proofErr w:type="spellStart"/>
                             <w:r>
                               <w:rPr>
                                 <w:rFonts w:ascii="Arial" w:hAnsi="Arial" w:cs="Arial"/>
@@ -148,9 +147,8 @@
                                 <w:szCs w:val="16"/>
                                 <w:lang w:val="en-US"/>
                               </w:rPr>
-                              <w:t>M.Pierre</w:t>
+                              <w:t>M.</w:t>
                             </w:r>
-                            <w:proofErr w:type="spellEnd"/>
                             <w:r>
                               <w:rPr>
                                 <w:rFonts w:ascii="Arial" w:hAnsi="Arial" w:cs="Arial"/>
@@ -163,7 +161,6 @@
                               </w:rPr>
                               <w:t xml:space="preserve"> </w:t>
                             </w:r>
-                            <w:proofErr w:type="spellStart"/>
                             <w:r>
                               <w:rPr>
                                 <w:rFonts w:ascii="Arial" w:hAnsi="Arial" w:cs="Arial"/>
@@ -174,9 +171,20 @@
                                 <w:szCs w:val="16"/>
                                 <w:lang w:val="en-US"/>
                               </w:rPr>
-                              <w:t>Sauvage</w:t>
+                              <w:t xml:space="preserve">Pierre </w:t>
                             </w:r>
-                            <w:proofErr w:type="spellEnd"/>
+                            <w:r>
+                              <w:rPr>
+                                <w:rFonts w:ascii="Arial" w:hAnsi="Arial" w:cs="Arial"/>
+                                <w:b/>
+                                <w:bCs/>
+                                <w:color w:val="4D4D4D"/>
+                                <w:sz w:val="28"/>
+                                <w:szCs w:val="16"/>
+                                <w:lang w:val="en-US"/>
+                              </w:rPr>
+                              <w:t>SAUVAGE</w:t>
+                            </w:r>
                           </w:p>
                           <w:p>
                             <w:pPr>
@@ -213,7 +221,7 @@
                                 <w:szCs w:val="16"/>
                                 <w:lang w:val="en-US"/>
                               </w:rPr>
-                              <w:t>17</w:t>
+                              <w:t>23</w:t>
                             </w:r>
                             <w:r>
                               <w:rPr>
@@ -227,7 +235,6 @@
                               </w:rPr>
                               <w:t xml:space="preserve"> </w:t>
                             </w:r>
-                            <w:proofErr w:type="spellStart"/>
                             <w:r>
                               <w:rPr>
                                 <w:rFonts w:ascii="Arial" w:hAnsi="Arial" w:cs="Arial"/>
@@ -238,9 +245,8 @@
                                 <w:szCs w:val="16"/>
                                 <w:lang w:val="en-US"/>
                               </w:rPr>
-                              <w:t>Septembre</w:t>
+                              <w:t xml:space="preserve">October </w:t>
                             </w:r>
-                            <w:proofErr w:type="spellEnd"/>
                             <w:r>
                               <w:rPr>
                                 <w:rFonts w:ascii="Arial" w:hAnsi="Arial" w:cs="Arial"/>
@@ -251,7 +257,7 @@
                                 <w:szCs w:val="16"/>
                                 <w:lang w:val="en-US"/>
                               </w:rPr>
-                              <w:t xml:space="preserve"> 201</w:t>
+                              <w:t>201</w:t>
                             </w:r>
                             <w:r>
                               <w:rPr>
@@ -383,7 +389,6 @@
                           <w:lang w:val="en-US"/>
                         </w:rPr>
                       </w:pPr>
-                      <w:proofErr w:type="spellStart"/>
                       <w:r>
                         <w:rPr>
                           <w:rFonts w:ascii="Arial" w:hAnsi="Arial" w:cs="Arial"/>
@@ -394,9 +399,8 @@
                           <w:szCs w:val="16"/>
                           <w:lang w:val="en-US"/>
                         </w:rPr>
-                        <w:t>M.Pierre</w:t>
+                        <w:t>M.</w:t>
                       </w:r>
-                      <w:proofErr w:type="spellEnd"/>
                       <w:r>
                         <w:rPr>
                           <w:rFonts w:ascii="Arial" w:hAnsi="Arial" w:cs="Arial"/>
@@ -409,7 +413,6 @@
                         </w:rPr>
                         <w:t xml:space="preserve"> </w:t>
                       </w:r>
-                      <w:proofErr w:type="spellStart"/>
                       <w:r>
                         <w:rPr>
                           <w:rFonts w:ascii="Arial" w:hAnsi="Arial" w:cs="Arial"/>
@@ -420,9 +423,20 @@
                           <w:szCs w:val="16"/>
                           <w:lang w:val="en-US"/>
                         </w:rPr>
-                        <w:t>Sauvage</w:t>
+                        <w:t xml:space="preserve">Pierre </w:t>
                       </w:r>
-                      <w:proofErr w:type="spellEnd"/>
+                      <w:r>
+                        <w:rPr>
+                          <w:rFonts w:ascii="Arial" w:hAnsi="Arial" w:cs="Arial"/>
+                          <w:b/>
+                          <w:bCs/>
+                          <w:color w:val="4D4D4D"/>
+                          <w:sz w:val="28"/>
+                          <w:szCs w:val="16"/>
+                          <w:lang w:val="en-US"/>
+                        </w:rPr>
+                        <w:t>SAUVAGE</w:t>
+                      </w:r>
                     </w:p>
                     <w:p>
                       <w:pPr>
@@ -459,7 +473,7 @@
                           <w:szCs w:val="16"/>
                           <w:lang w:val="en-US"/>
                         </w:rPr>
-                        <w:t>17</w:t>
+                        <w:t>23</w:t>
                       </w:r>
                       <w:r>
                         <w:rPr>
@@ -473,7 +487,6 @@
                         </w:rPr>
                         <w:t xml:space="preserve"> </w:t>
                       </w:r>
-                      <w:proofErr w:type="spellStart"/>
                       <w:r>
                         <w:rPr>
                           <w:rFonts w:ascii="Arial" w:hAnsi="Arial" w:cs="Arial"/>
@@ -484,9 +497,8 @@
                           <w:szCs w:val="16"/>
                           <w:lang w:val="en-US"/>
                         </w:rPr>
-                        <w:t>Septembre</w:t>
+                        <w:t xml:space="preserve">October </w:t>
                       </w:r>
-                      <w:proofErr w:type="spellEnd"/>
                       <w:r>
                         <w:rPr>
                           <w:rFonts w:ascii="Arial" w:hAnsi="Arial" w:cs="Arial"/>
@@ -497,7 +509,7 @@
                           <w:szCs w:val="16"/>
                           <w:lang w:val="en-US"/>
                         </w:rPr>
-                        <w:t xml:space="preserve"> 201</w:t>
+                        <w:t>201</w:t>
                       </w:r>
                       <w:r>
                         <w:rPr>
@@ -781,7 +793,7 @@
                                 <w:sz w:val="80"/>
                                 <w:szCs w:val="80"/>
                               </w:rPr>
-                              <w:t>2</w:t>
+                              <w:t>3</w:t>
                             </w:r>
                           </w:p>
                         </w:txbxContent>
@@ -879,7 +891,7 @@
                           <w:sz w:val="80"/>
                           <w:szCs w:val="80"/>
                         </w:rPr>
-                        <w:t>2</w:t>
+                        <w:t>3</w:t>
                       </w:r>
                     </w:p>
                   </w:txbxContent>
@@ -893,8 +905,22 @@
       <w:r>
         <w:br w:type="page"/>
       </w:r>
+      <w:bookmarkEnd w:id="0"/>
+    </w:p>
+    <w:p>
+      <w:pPr>
+        <w:pStyle w:val="Titre1"/>
+      </w:pPr>
+      <w:r>
+        <w:lastRenderedPageBreak/>
+        <w:t xml:space="preserve">Part 0 </w:t>
+      </w:r>
+      <w:r>
+        <w:t>– Importation</w:t>
+      </w:r>
+    </w:p>
+    <w:p>
       <w:bookmarkStart w:id="1" w:name="_GoBack"/>
-      <w:bookmarkEnd w:id="0"/>
       <w:bookmarkEnd w:id="1"/>
     </w:p>
     <w:p>
@@ -902,12 +928,11 @@
         <w:rPr>
           <w:noProof/>
         </w:rPr>
-        <w:lastRenderedPageBreak/>
         <w:drawing>
-          <wp:inline distT="0" distB="0" distL="0" distR="0" wp14:anchorId="66AF673C" wp14:editId="0D827705">
-            <wp:extent cx="5759450" cy="5351780"/>
+          <wp:inline distT="0" distB="0" distL="0" distR="0" wp14:anchorId="7D5BBFA1" wp14:editId="4A3DE134">
+            <wp:extent cx="5759450" cy="5450840"/>
             <wp:effectExtent l="0" t="0" r="6350" b="0"/>
-            <wp:docPr id="13" name="Image 13"/>
+            <wp:docPr id="2" name="Image 2"/>
             <wp:cNvGraphicFramePr>
               <a:graphicFrameLocks xmlns:a="http://schemas.openxmlformats.org/drawingml/2006/main" noChangeAspect="1"/>
             </wp:cNvGraphicFramePr>
@@ -915,7 +940,7 @@
               <a:graphicData uri="http://schemas.openxmlformats.org/drawingml/2006/picture">
                 <pic:pic xmlns:pic="http://schemas.openxmlformats.org/drawingml/2006/picture">
                   <pic:nvPicPr>
-                    <pic:cNvPr id="13" name="Capture d’écran 2019-10-03 à 23.42.20.png"/>
+                    <pic:cNvPr id="2" name="Capture d’écran 2019-10-23 à 11.46.05.png"/>
                     <pic:cNvPicPr/>
                   </pic:nvPicPr>
                   <pic:blipFill>
@@ -933,1135 +958,7 @@
                   <pic:spPr>
                     <a:xfrm>
                       <a:off x="0" y="0"/>
-                      <a:ext cx="5759450" cy="5351780"/>
-                    </a:xfrm>
-                    <a:prstGeom prst="rect">
-                      <a:avLst/>
-                    </a:prstGeom>
-                  </pic:spPr>
-                </pic:pic>
-              </a:graphicData>
-            </a:graphic>
-          </wp:inline>
-        </w:drawing>
-      </w:r>
-    </w:p>
-    <w:p>
-      <w:r>
-        <w:rPr>
-          <w:noProof/>
-        </w:rPr>
-        <w:drawing>
-          <wp:inline distT="0" distB="0" distL="0" distR="0" wp14:anchorId="103170F1" wp14:editId="643FDB8E">
-            <wp:extent cx="5759450" cy="2361565"/>
-            <wp:effectExtent l="0" t="0" r="6350" b="635"/>
-            <wp:docPr id="14" name="Image 14"/>
-            <wp:cNvGraphicFramePr>
-              <a:graphicFrameLocks xmlns:a="http://schemas.openxmlformats.org/drawingml/2006/main" noChangeAspect="1"/>
-            </wp:cNvGraphicFramePr>
-            <a:graphic xmlns:a="http://schemas.openxmlformats.org/drawingml/2006/main">
-              <a:graphicData uri="http://schemas.openxmlformats.org/drawingml/2006/picture">
-                <pic:pic xmlns:pic="http://schemas.openxmlformats.org/drawingml/2006/picture">
-                  <pic:nvPicPr>
-                    <pic:cNvPr id="14" name="Capture d’écran 2019-10-03 à 23.42.28.png"/>
-                    <pic:cNvPicPr/>
-                  </pic:nvPicPr>
-                  <pic:blipFill>
-                    <a:blip r:embed="rId9">
-                      <a:extLst>
-                        <a:ext uri="{28A0092B-C50C-407E-A947-70E740481C1C}">
-                          <a14:useLocalDpi xmlns:a14="http://schemas.microsoft.com/office/drawing/2010/main" val="0"/>
-                        </a:ext>
-                      </a:extLst>
-                    </a:blip>
-                    <a:stretch>
-                      <a:fillRect/>
-                    </a:stretch>
-                  </pic:blipFill>
-                  <pic:spPr>
-                    <a:xfrm>
-                      <a:off x="0" y="0"/>
-                      <a:ext cx="5759450" cy="2361565"/>
-                    </a:xfrm>
-                    <a:prstGeom prst="rect">
-                      <a:avLst/>
-                    </a:prstGeom>
-                  </pic:spPr>
-                </pic:pic>
-              </a:graphicData>
-            </a:graphic>
-          </wp:inline>
-        </w:drawing>
-      </w:r>
-    </w:p>
-    <w:p>
-      <w:r>
-        <w:rPr>
-          <w:noProof/>
-        </w:rPr>
-        <w:lastRenderedPageBreak/>
-        <w:drawing>
-          <wp:inline distT="0" distB="0" distL="0" distR="0" wp14:anchorId="55C72FD0" wp14:editId="7F3EC76D">
-            <wp:extent cx="4203700" cy="7924800"/>
-            <wp:effectExtent l="0" t="0" r="0" b="0"/>
-            <wp:docPr id="15" name="Image 15"/>
-            <wp:cNvGraphicFramePr>
-              <a:graphicFrameLocks xmlns:a="http://schemas.openxmlformats.org/drawingml/2006/main" noChangeAspect="1"/>
-            </wp:cNvGraphicFramePr>
-            <a:graphic xmlns:a="http://schemas.openxmlformats.org/drawingml/2006/main">
-              <a:graphicData uri="http://schemas.openxmlformats.org/drawingml/2006/picture">
-                <pic:pic xmlns:pic="http://schemas.openxmlformats.org/drawingml/2006/picture">
-                  <pic:nvPicPr>
-                    <pic:cNvPr id="15" name="Capture d’écran 2019-10-03 à 23.43.40.png"/>
-                    <pic:cNvPicPr/>
-                  </pic:nvPicPr>
-                  <pic:blipFill>
-                    <a:blip r:embed="rId10">
-                      <a:extLst>
-                        <a:ext uri="{28A0092B-C50C-407E-A947-70E740481C1C}">
-                          <a14:useLocalDpi xmlns:a14="http://schemas.microsoft.com/office/drawing/2010/main" val="0"/>
-                        </a:ext>
-                      </a:extLst>
-                    </a:blip>
-                    <a:stretch>
-                      <a:fillRect/>
-                    </a:stretch>
-                  </pic:blipFill>
-                  <pic:spPr>
-                    <a:xfrm>
-                      <a:off x="0" y="0"/>
-                      <a:ext cx="4203700" cy="7924800"/>
-                    </a:xfrm>
-                    <a:prstGeom prst="rect">
-                      <a:avLst/>
-                    </a:prstGeom>
-                  </pic:spPr>
-                </pic:pic>
-              </a:graphicData>
-            </a:graphic>
-          </wp:inline>
-        </w:drawing>
-      </w:r>
-    </w:p>
-    <w:p>
-      <w:r>
-        <w:rPr>
-          <w:noProof/>
-        </w:rPr>
-        <w:lastRenderedPageBreak/>
-        <w:drawing>
-          <wp:inline distT="0" distB="0" distL="0" distR="0" wp14:anchorId="3A95DDAE" wp14:editId="7720C078">
-            <wp:extent cx="5759450" cy="6571615"/>
-            <wp:effectExtent l="0" t="0" r="6350" b="0"/>
-            <wp:docPr id="16" name="Image 16"/>
-            <wp:cNvGraphicFramePr>
-              <a:graphicFrameLocks xmlns:a="http://schemas.openxmlformats.org/drawingml/2006/main" noChangeAspect="1"/>
-            </wp:cNvGraphicFramePr>
-            <a:graphic xmlns:a="http://schemas.openxmlformats.org/drawingml/2006/main">
-              <a:graphicData uri="http://schemas.openxmlformats.org/drawingml/2006/picture">
-                <pic:pic xmlns:pic="http://schemas.openxmlformats.org/drawingml/2006/picture">
-                  <pic:nvPicPr>
-                    <pic:cNvPr id="16" name="Capture d’écran 2019-10-03 à 23.44.17.png"/>
-                    <pic:cNvPicPr/>
-                  </pic:nvPicPr>
-                  <pic:blipFill>
-                    <a:blip r:embed="rId11">
-                      <a:extLst>
-                        <a:ext uri="{28A0092B-C50C-407E-A947-70E740481C1C}">
-                          <a14:useLocalDpi xmlns:a14="http://schemas.microsoft.com/office/drawing/2010/main" val="0"/>
-                        </a:ext>
-                      </a:extLst>
-                    </a:blip>
-                    <a:stretch>
-                      <a:fillRect/>
-                    </a:stretch>
-                  </pic:blipFill>
-                  <pic:spPr>
-                    <a:xfrm>
-                      <a:off x="0" y="0"/>
-                      <a:ext cx="5759450" cy="6571615"/>
-                    </a:xfrm>
-                    <a:prstGeom prst="rect">
-                      <a:avLst/>
-                    </a:prstGeom>
-                  </pic:spPr>
-                </pic:pic>
-              </a:graphicData>
-            </a:graphic>
-          </wp:inline>
-        </w:drawing>
-      </w:r>
-    </w:p>
-    <w:p>
-      <w:r>
-        <w:rPr>
-          <w:noProof/>
-        </w:rPr>
-        <w:lastRenderedPageBreak/>
-        <w:drawing>
-          <wp:inline distT="0" distB="0" distL="0" distR="0" wp14:anchorId="7AC1EE36" wp14:editId="33F765F0">
-            <wp:extent cx="5753100" cy="4699000"/>
-            <wp:effectExtent l="0" t="0" r="0" b="0"/>
-            <wp:docPr id="17" name="Image 17"/>
-            <wp:cNvGraphicFramePr>
-              <a:graphicFrameLocks xmlns:a="http://schemas.openxmlformats.org/drawingml/2006/main" noChangeAspect="1"/>
-            </wp:cNvGraphicFramePr>
-            <a:graphic xmlns:a="http://schemas.openxmlformats.org/drawingml/2006/main">
-              <a:graphicData uri="http://schemas.openxmlformats.org/drawingml/2006/picture">
-                <pic:pic xmlns:pic="http://schemas.openxmlformats.org/drawingml/2006/picture">
-                  <pic:nvPicPr>
-                    <pic:cNvPr id="17" name="Capture d’écran 2019-10-03 à 23.44.54.png"/>
-                    <pic:cNvPicPr/>
-                  </pic:nvPicPr>
-                  <pic:blipFill>
-                    <a:blip r:embed="rId12">
-                      <a:extLst>
-                        <a:ext uri="{28A0092B-C50C-407E-A947-70E740481C1C}">
-                          <a14:useLocalDpi xmlns:a14="http://schemas.microsoft.com/office/drawing/2010/main" val="0"/>
-                        </a:ext>
-                      </a:extLst>
-                    </a:blip>
-                    <a:stretch>
-                      <a:fillRect/>
-                    </a:stretch>
-                  </pic:blipFill>
-                  <pic:spPr>
-                    <a:xfrm>
-                      <a:off x="0" y="0"/>
-                      <a:ext cx="5753100" cy="4699000"/>
-                    </a:xfrm>
-                    <a:prstGeom prst="rect">
-                      <a:avLst/>
-                    </a:prstGeom>
-                  </pic:spPr>
-                </pic:pic>
-              </a:graphicData>
-            </a:graphic>
-          </wp:inline>
-        </w:drawing>
-      </w:r>
-    </w:p>
-    <w:p>
-      <w:r>
-        <w:rPr>
-          <w:noProof/>
-        </w:rPr>
-        <w:drawing>
-          <wp:inline distT="0" distB="0" distL="0" distR="0" wp14:anchorId="63DA9234" wp14:editId="34FC86E2">
-            <wp:extent cx="4991100" cy="304800"/>
-            <wp:effectExtent l="0" t="0" r="0" b="0"/>
-            <wp:docPr id="18" name="Image 18"/>
-            <wp:cNvGraphicFramePr>
-              <a:graphicFrameLocks xmlns:a="http://schemas.openxmlformats.org/drawingml/2006/main" noChangeAspect="1"/>
-            </wp:cNvGraphicFramePr>
-            <a:graphic xmlns:a="http://schemas.openxmlformats.org/drawingml/2006/main">
-              <a:graphicData uri="http://schemas.openxmlformats.org/drawingml/2006/picture">
-                <pic:pic xmlns:pic="http://schemas.openxmlformats.org/drawingml/2006/picture">
-                  <pic:nvPicPr>
-                    <pic:cNvPr id="18" name="Capture d’écran 2019-10-03 à 23.45.31.png"/>
-                    <pic:cNvPicPr/>
-                  </pic:nvPicPr>
-                  <pic:blipFill>
-                    <a:blip r:embed="rId13">
-                      <a:extLst>
-                        <a:ext uri="{28A0092B-C50C-407E-A947-70E740481C1C}">
-                          <a14:useLocalDpi xmlns:a14="http://schemas.microsoft.com/office/drawing/2010/main" val="0"/>
-                        </a:ext>
-                      </a:extLst>
-                    </a:blip>
-                    <a:stretch>
-                      <a:fillRect/>
-                    </a:stretch>
-                  </pic:blipFill>
-                  <pic:spPr>
-                    <a:xfrm>
-                      <a:off x="0" y="0"/>
-                      <a:ext cx="4991100" cy="304800"/>
-                    </a:xfrm>
-                    <a:prstGeom prst="rect">
-                      <a:avLst/>
-                    </a:prstGeom>
-                  </pic:spPr>
-                </pic:pic>
-              </a:graphicData>
-            </a:graphic>
-          </wp:inline>
-        </w:drawing>
-      </w:r>
-    </w:p>
-    <w:p>
-      <w:r>
-        <w:rPr>
-          <w:noProof/>
-        </w:rPr>
-        <w:drawing>
-          <wp:inline distT="0" distB="0" distL="0" distR="0" wp14:anchorId="4072A099" wp14:editId="7A88E129">
-            <wp:extent cx="5092861" cy="3495040"/>
-            <wp:effectExtent l="0" t="0" r="0" b="0"/>
-            <wp:docPr id="19" name="Image 19"/>
-            <wp:cNvGraphicFramePr>
-              <a:graphicFrameLocks xmlns:a="http://schemas.openxmlformats.org/drawingml/2006/main" noChangeAspect="1"/>
-            </wp:cNvGraphicFramePr>
-            <a:graphic xmlns:a="http://schemas.openxmlformats.org/drawingml/2006/main">
-              <a:graphicData uri="http://schemas.openxmlformats.org/drawingml/2006/picture">
-                <pic:pic xmlns:pic="http://schemas.openxmlformats.org/drawingml/2006/picture">
-                  <pic:nvPicPr>
-                    <pic:cNvPr id="19" name="Capture d’écran 2019-10-03 à 23.45.49.png"/>
-                    <pic:cNvPicPr/>
-                  </pic:nvPicPr>
-                  <pic:blipFill>
-                    <a:blip r:embed="rId14">
-                      <a:extLst>
-                        <a:ext uri="{28A0092B-C50C-407E-A947-70E740481C1C}">
-                          <a14:useLocalDpi xmlns:a14="http://schemas.microsoft.com/office/drawing/2010/main" val="0"/>
-                        </a:ext>
-                      </a:extLst>
-                    </a:blip>
-                    <a:stretch>
-                      <a:fillRect/>
-                    </a:stretch>
-                  </pic:blipFill>
-                  <pic:spPr>
-                    <a:xfrm>
-                      <a:off x="0" y="0"/>
-                      <a:ext cx="5126750" cy="3518297"/>
-                    </a:xfrm>
-                    <a:prstGeom prst="rect">
-                      <a:avLst/>
-                    </a:prstGeom>
-                  </pic:spPr>
-                </pic:pic>
-              </a:graphicData>
-            </a:graphic>
-          </wp:inline>
-        </w:drawing>
-      </w:r>
-    </w:p>
-    <w:p>
-      <w:r>
-        <w:rPr>
-          <w:noProof/>
-        </w:rPr>
-        <w:lastRenderedPageBreak/>
-        <w:drawing>
-          <wp:inline distT="0" distB="0" distL="0" distR="0" wp14:anchorId="74E2EF0A" wp14:editId="3595C864">
-            <wp:extent cx="5588000" cy="5689600"/>
-            <wp:effectExtent l="0" t="0" r="0" b="0"/>
-            <wp:docPr id="20" name="Image 20"/>
-            <wp:cNvGraphicFramePr>
-              <a:graphicFrameLocks xmlns:a="http://schemas.openxmlformats.org/drawingml/2006/main" noChangeAspect="1"/>
-            </wp:cNvGraphicFramePr>
-            <a:graphic xmlns:a="http://schemas.openxmlformats.org/drawingml/2006/main">
-              <a:graphicData uri="http://schemas.openxmlformats.org/drawingml/2006/picture">
-                <pic:pic xmlns:pic="http://schemas.openxmlformats.org/drawingml/2006/picture">
-                  <pic:nvPicPr>
-                    <pic:cNvPr id="20" name="Capture d’écran 2019-10-03 à 23.46.36.png"/>
-                    <pic:cNvPicPr/>
-                  </pic:nvPicPr>
-                  <pic:blipFill>
-                    <a:blip r:embed="rId15">
-                      <a:extLst>
-                        <a:ext uri="{28A0092B-C50C-407E-A947-70E740481C1C}">
-                          <a14:useLocalDpi xmlns:a14="http://schemas.microsoft.com/office/drawing/2010/main" val="0"/>
-                        </a:ext>
-                      </a:extLst>
-                    </a:blip>
-                    <a:stretch>
-                      <a:fillRect/>
-                    </a:stretch>
-                  </pic:blipFill>
-                  <pic:spPr>
-                    <a:xfrm>
-                      <a:off x="0" y="0"/>
-                      <a:ext cx="5588000" cy="5689600"/>
-                    </a:xfrm>
-                    <a:prstGeom prst="rect">
-                      <a:avLst/>
-                    </a:prstGeom>
-                  </pic:spPr>
-                </pic:pic>
-              </a:graphicData>
-            </a:graphic>
-          </wp:inline>
-        </w:drawing>
-      </w:r>
-      <w:r>
-        <w:rPr>
-          <w:noProof/>
-        </w:rPr>
-        <w:lastRenderedPageBreak/>
-        <w:drawing>
-          <wp:inline distT="0" distB="0" distL="0" distR="0" wp14:anchorId="72925CDC" wp14:editId="703221FF">
-            <wp:extent cx="5588000" cy="5156200"/>
-            <wp:effectExtent l="0" t="0" r="0" b="0"/>
-            <wp:docPr id="21" name="Image 21"/>
-            <wp:cNvGraphicFramePr>
-              <a:graphicFrameLocks xmlns:a="http://schemas.openxmlformats.org/drawingml/2006/main" noChangeAspect="1"/>
-            </wp:cNvGraphicFramePr>
-            <a:graphic xmlns:a="http://schemas.openxmlformats.org/drawingml/2006/main">
-              <a:graphicData uri="http://schemas.openxmlformats.org/drawingml/2006/picture">
-                <pic:pic xmlns:pic="http://schemas.openxmlformats.org/drawingml/2006/picture">
-                  <pic:nvPicPr>
-                    <pic:cNvPr id="21" name="Capture d’écran 2019-10-03 à 23.47.18.png"/>
-                    <pic:cNvPicPr/>
-                  </pic:nvPicPr>
-                  <pic:blipFill>
-                    <a:blip r:embed="rId16">
-                      <a:extLst>
-                        <a:ext uri="{28A0092B-C50C-407E-A947-70E740481C1C}">
-                          <a14:useLocalDpi xmlns:a14="http://schemas.microsoft.com/office/drawing/2010/main" val="0"/>
-                        </a:ext>
-                      </a:extLst>
-                    </a:blip>
-                    <a:stretch>
-                      <a:fillRect/>
-                    </a:stretch>
-                  </pic:blipFill>
-                  <pic:spPr>
-                    <a:xfrm>
-                      <a:off x="0" y="0"/>
-                      <a:ext cx="5588000" cy="5156200"/>
-                    </a:xfrm>
-                    <a:prstGeom prst="rect">
-                      <a:avLst/>
-                    </a:prstGeom>
-                  </pic:spPr>
-                </pic:pic>
-              </a:graphicData>
-            </a:graphic>
-          </wp:inline>
-        </w:drawing>
-      </w:r>
-    </w:p>
-    <w:p>
-      <w:r>
-        <w:rPr>
-          <w:noProof/>
-        </w:rPr>
-        <w:drawing>
-          <wp:inline distT="0" distB="0" distL="0" distR="0" wp14:anchorId="5E91FF59" wp14:editId="239AB9A3">
-            <wp:extent cx="5461000" cy="1701800"/>
-            <wp:effectExtent l="0" t="0" r="0" b="0"/>
-            <wp:docPr id="23" name="Image 23"/>
-            <wp:cNvGraphicFramePr>
-              <a:graphicFrameLocks xmlns:a="http://schemas.openxmlformats.org/drawingml/2006/main" noChangeAspect="1"/>
-            </wp:cNvGraphicFramePr>
-            <a:graphic xmlns:a="http://schemas.openxmlformats.org/drawingml/2006/main">
-              <a:graphicData uri="http://schemas.openxmlformats.org/drawingml/2006/picture">
-                <pic:pic xmlns:pic="http://schemas.openxmlformats.org/drawingml/2006/picture">
-                  <pic:nvPicPr>
-                    <pic:cNvPr id="23" name="Capture d’écran 2019-10-03 à 23.47.23.png"/>
-                    <pic:cNvPicPr/>
-                  </pic:nvPicPr>
-                  <pic:blipFill>
-                    <a:blip r:embed="rId17">
-                      <a:extLst>
-                        <a:ext uri="{28A0092B-C50C-407E-A947-70E740481C1C}">
-                          <a14:useLocalDpi xmlns:a14="http://schemas.microsoft.com/office/drawing/2010/main" val="0"/>
-                        </a:ext>
-                      </a:extLst>
-                    </a:blip>
-                    <a:stretch>
-                      <a:fillRect/>
-                    </a:stretch>
-                  </pic:blipFill>
-                  <pic:spPr>
-                    <a:xfrm>
-                      <a:off x="0" y="0"/>
-                      <a:ext cx="5461000" cy="1701800"/>
-                    </a:xfrm>
-                    <a:prstGeom prst="rect">
-                      <a:avLst/>
-                    </a:prstGeom>
-                  </pic:spPr>
-                </pic:pic>
-              </a:graphicData>
-            </a:graphic>
-          </wp:inline>
-        </w:drawing>
-      </w:r>
-    </w:p>
-    <w:p>
-      <w:r>
-        <w:rPr>
-          <w:noProof/>
-        </w:rPr>
-        <w:lastRenderedPageBreak/>
-        <w:drawing>
-          <wp:inline distT="0" distB="0" distL="0" distR="0" wp14:anchorId="09444CC4" wp14:editId="4560318E">
-            <wp:extent cx="5486400" cy="3213100"/>
-            <wp:effectExtent l="0" t="0" r="0" b="0"/>
-            <wp:docPr id="24" name="Image 24"/>
-            <wp:cNvGraphicFramePr>
-              <a:graphicFrameLocks xmlns:a="http://schemas.openxmlformats.org/drawingml/2006/main" noChangeAspect="1"/>
-            </wp:cNvGraphicFramePr>
-            <a:graphic xmlns:a="http://schemas.openxmlformats.org/drawingml/2006/main">
-              <a:graphicData uri="http://schemas.openxmlformats.org/drawingml/2006/picture">
-                <pic:pic xmlns:pic="http://schemas.openxmlformats.org/drawingml/2006/picture">
-                  <pic:nvPicPr>
-                    <pic:cNvPr id="24" name="Capture d’écran 2019-10-03 à 23.47.29.png"/>
-                    <pic:cNvPicPr/>
-                  </pic:nvPicPr>
-                  <pic:blipFill>
-                    <a:blip r:embed="rId18">
-                      <a:extLst>
-                        <a:ext uri="{28A0092B-C50C-407E-A947-70E740481C1C}">
-                          <a14:useLocalDpi xmlns:a14="http://schemas.microsoft.com/office/drawing/2010/main" val="0"/>
-                        </a:ext>
-                      </a:extLst>
-                    </a:blip>
-                    <a:stretch>
-                      <a:fillRect/>
-                    </a:stretch>
-                  </pic:blipFill>
-                  <pic:spPr>
-                    <a:xfrm>
-                      <a:off x="0" y="0"/>
-                      <a:ext cx="5486400" cy="3213100"/>
-                    </a:xfrm>
-                    <a:prstGeom prst="rect">
-                      <a:avLst/>
-                    </a:prstGeom>
-                  </pic:spPr>
-                </pic:pic>
-              </a:graphicData>
-            </a:graphic>
-          </wp:inline>
-        </w:drawing>
-      </w:r>
-      <w:r>
-        <w:rPr>
-          <w:noProof/>
-        </w:rPr>
-        <w:lastRenderedPageBreak/>
-        <w:drawing>
-          <wp:inline distT="0" distB="0" distL="0" distR="0" wp14:anchorId="27A7CB41" wp14:editId="1659E5BC">
-            <wp:extent cx="5435600" cy="7416800"/>
-            <wp:effectExtent l="0" t="0" r="0" b="0"/>
-            <wp:docPr id="25" name="Image 25"/>
-            <wp:cNvGraphicFramePr>
-              <a:graphicFrameLocks xmlns:a="http://schemas.openxmlformats.org/drawingml/2006/main" noChangeAspect="1"/>
-            </wp:cNvGraphicFramePr>
-            <a:graphic xmlns:a="http://schemas.openxmlformats.org/drawingml/2006/main">
-              <a:graphicData uri="http://schemas.openxmlformats.org/drawingml/2006/picture">
-                <pic:pic xmlns:pic="http://schemas.openxmlformats.org/drawingml/2006/picture">
-                  <pic:nvPicPr>
-                    <pic:cNvPr id="25" name="Capture d’écran 2019-10-03 à 23.47.38.png"/>
-                    <pic:cNvPicPr/>
-                  </pic:nvPicPr>
-                  <pic:blipFill>
-                    <a:blip r:embed="rId19">
-                      <a:extLst>
-                        <a:ext uri="{28A0092B-C50C-407E-A947-70E740481C1C}">
-                          <a14:useLocalDpi xmlns:a14="http://schemas.microsoft.com/office/drawing/2010/main" val="0"/>
-                        </a:ext>
-                      </a:extLst>
-                    </a:blip>
-                    <a:stretch>
-                      <a:fillRect/>
-                    </a:stretch>
-                  </pic:blipFill>
-                  <pic:spPr>
-                    <a:xfrm>
-                      <a:off x="0" y="0"/>
-                      <a:ext cx="5435600" cy="7416800"/>
-                    </a:xfrm>
-                    <a:prstGeom prst="rect">
-                      <a:avLst/>
-                    </a:prstGeom>
-                  </pic:spPr>
-                </pic:pic>
-              </a:graphicData>
-            </a:graphic>
-          </wp:inline>
-        </w:drawing>
-      </w:r>
-      <w:r>
-        <w:br/>
-      </w:r>
-    </w:p>
-    <w:p>
-      <w:r>
-        <w:br/>
-      </w:r>
-    </w:p>
-    <w:p>
-      <w:pPr>
-        <w:spacing w:before="0" w:after="160" w:line="259" w:lineRule="auto"/>
-        <w:ind w:firstLine="0"/>
-        <w:jc w:val="left"/>
-      </w:pPr>
-      <w:r>
-        <w:br w:type="page"/>
-      </w:r>
-    </w:p>
-    <w:p>
-      <w:r>
-        <w:lastRenderedPageBreak/>
-        <w:t xml:space="preserve">For the first </w:t>
-      </w:r>
-      <w:proofErr w:type="spellStart"/>
-      <w:r>
-        <w:t>three</w:t>
-      </w:r>
-      <w:proofErr w:type="spellEnd"/>
-      <w:r>
-        <w:t> :</w:t>
-      </w:r>
-    </w:p>
-    <w:p>
-      <w:r>
-        <w:rPr>
-          <w:noProof/>
-        </w:rPr>
-        <w:drawing>
-          <wp:inline distT="0" distB="0" distL="0" distR="0" wp14:anchorId="0FB46389" wp14:editId="46246FB8">
-            <wp:extent cx="3213100" cy="6350000"/>
-            <wp:effectExtent l="0" t="0" r="0" b="0"/>
-            <wp:docPr id="26" name="Image 26"/>
-            <wp:cNvGraphicFramePr>
-              <a:graphicFrameLocks xmlns:a="http://schemas.openxmlformats.org/drawingml/2006/main" noChangeAspect="1"/>
-            </wp:cNvGraphicFramePr>
-            <a:graphic xmlns:a="http://schemas.openxmlformats.org/drawingml/2006/main">
-              <a:graphicData uri="http://schemas.openxmlformats.org/drawingml/2006/picture">
-                <pic:pic xmlns:pic="http://schemas.openxmlformats.org/drawingml/2006/picture">
-                  <pic:nvPicPr>
-                    <pic:cNvPr id="26" name="Capture d’écran 2019-10-03 à 23.49.58.png"/>
-                    <pic:cNvPicPr/>
-                  </pic:nvPicPr>
-                  <pic:blipFill>
-                    <a:blip r:embed="rId20">
-                      <a:extLst>
-                        <a:ext uri="{28A0092B-C50C-407E-A947-70E740481C1C}">
-                          <a14:useLocalDpi xmlns:a14="http://schemas.microsoft.com/office/drawing/2010/main" val="0"/>
-                        </a:ext>
-                      </a:extLst>
-                    </a:blip>
-                    <a:stretch>
-                      <a:fillRect/>
-                    </a:stretch>
-                  </pic:blipFill>
-                  <pic:spPr>
-                    <a:xfrm>
-                      <a:off x="0" y="0"/>
-                      <a:ext cx="3213100" cy="6350000"/>
-                    </a:xfrm>
-                    <a:prstGeom prst="rect">
-                      <a:avLst/>
-                    </a:prstGeom>
-                  </pic:spPr>
-                </pic:pic>
-              </a:graphicData>
-            </a:graphic>
-          </wp:inline>
-        </w:drawing>
-      </w:r>
-    </w:p>
-    <w:p>
-      <w:r>
-        <w:rPr>
-          <w:noProof/>
-        </w:rPr>
-        <w:lastRenderedPageBreak/>
-        <w:drawing>
-          <wp:inline distT="0" distB="0" distL="0" distR="0" wp14:anchorId="4A6F2E02" wp14:editId="1C7E8EF1">
-            <wp:extent cx="5524500" cy="5880100"/>
-            <wp:effectExtent l="0" t="0" r="0" b="0"/>
-            <wp:docPr id="27" name="Image 27"/>
-            <wp:cNvGraphicFramePr>
-              <a:graphicFrameLocks xmlns:a="http://schemas.openxmlformats.org/drawingml/2006/main" noChangeAspect="1"/>
-            </wp:cNvGraphicFramePr>
-            <a:graphic xmlns:a="http://schemas.openxmlformats.org/drawingml/2006/main">
-              <a:graphicData uri="http://schemas.openxmlformats.org/drawingml/2006/picture">
-                <pic:pic xmlns:pic="http://schemas.openxmlformats.org/drawingml/2006/picture">
-                  <pic:nvPicPr>
-                    <pic:cNvPr id="27" name="Capture d’écran 2019-10-03 à 23.50.35.png"/>
-                    <pic:cNvPicPr/>
-                  </pic:nvPicPr>
-                  <pic:blipFill>
-                    <a:blip r:embed="rId21">
-                      <a:extLst>
-                        <a:ext uri="{28A0092B-C50C-407E-A947-70E740481C1C}">
-                          <a14:useLocalDpi xmlns:a14="http://schemas.microsoft.com/office/drawing/2010/main" val="0"/>
-                        </a:ext>
-                      </a:extLst>
-                    </a:blip>
-                    <a:stretch>
-                      <a:fillRect/>
-                    </a:stretch>
-                  </pic:blipFill>
-                  <pic:spPr>
-                    <a:xfrm>
-                      <a:off x="0" y="0"/>
-                      <a:ext cx="5524500" cy="5880100"/>
-                    </a:xfrm>
-                    <a:prstGeom prst="rect">
-                      <a:avLst/>
-                    </a:prstGeom>
-                  </pic:spPr>
-                </pic:pic>
-              </a:graphicData>
-            </a:graphic>
-          </wp:inline>
-        </w:drawing>
-      </w:r>
-      <w:r>
-        <w:rPr>
-          <w:noProof/>
-        </w:rPr>
-        <w:lastRenderedPageBreak/>
-        <w:drawing>
-          <wp:inline distT="0" distB="0" distL="0" distR="0" wp14:anchorId="3334EBBF" wp14:editId="3E3E69CD">
-            <wp:extent cx="5257800" cy="5321300"/>
-            <wp:effectExtent l="0" t="0" r="0" b="0"/>
-            <wp:docPr id="28" name="Image 28"/>
-            <wp:cNvGraphicFramePr>
-              <a:graphicFrameLocks xmlns:a="http://schemas.openxmlformats.org/drawingml/2006/main" noChangeAspect="1"/>
-            </wp:cNvGraphicFramePr>
-            <a:graphic xmlns:a="http://schemas.openxmlformats.org/drawingml/2006/main">
-              <a:graphicData uri="http://schemas.openxmlformats.org/drawingml/2006/picture">
-                <pic:pic xmlns:pic="http://schemas.openxmlformats.org/drawingml/2006/picture">
-                  <pic:nvPicPr>
-                    <pic:cNvPr id="28" name="Capture d’écran 2019-10-03 à 23.50.41.png"/>
-                    <pic:cNvPicPr/>
-                  </pic:nvPicPr>
-                  <pic:blipFill>
-                    <a:blip r:embed="rId22">
-                      <a:extLst>
-                        <a:ext uri="{28A0092B-C50C-407E-A947-70E740481C1C}">
-                          <a14:useLocalDpi xmlns:a14="http://schemas.microsoft.com/office/drawing/2010/main" val="0"/>
-                        </a:ext>
-                      </a:extLst>
-                    </a:blip>
-                    <a:stretch>
-                      <a:fillRect/>
-                    </a:stretch>
-                  </pic:blipFill>
-                  <pic:spPr>
-                    <a:xfrm>
-                      <a:off x="0" y="0"/>
-                      <a:ext cx="5257800" cy="5321300"/>
-                    </a:xfrm>
-                    <a:prstGeom prst="rect">
-                      <a:avLst/>
-                    </a:prstGeom>
-                  </pic:spPr>
-                </pic:pic>
-              </a:graphicData>
-            </a:graphic>
-          </wp:inline>
-        </w:drawing>
-      </w:r>
-      <w:r>
-        <w:rPr>
-          <w:noProof/>
-        </w:rPr>
-        <w:drawing>
-          <wp:inline distT="0" distB="0" distL="0" distR="0" wp14:anchorId="70EF2B6F" wp14:editId="7B6DA46D">
-            <wp:extent cx="5499100" cy="2260600"/>
-            <wp:effectExtent l="0" t="0" r="0" b="0"/>
-            <wp:docPr id="29" name="Image 29"/>
-            <wp:cNvGraphicFramePr>
-              <a:graphicFrameLocks xmlns:a="http://schemas.openxmlformats.org/drawingml/2006/main" noChangeAspect="1"/>
-            </wp:cNvGraphicFramePr>
-            <a:graphic xmlns:a="http://schemas.openxmlformats.org/drawingml/2006/main">
-              <a:graphicData uri="http://schemas.openxmlformats.org/drawingml/2006/picture">
-                <pic:pic xmlns:pic="http://schemas.openxmlformats.org/drawingml/2006/picture">
-                  <pic:nvPicPr>
-                    <pic:cNvPr id="29" name="Capture d’écran 2019-10-03 à 23.50.48.png"/>
-                    <pic:cNvPicPr/>
-                  </pic:nvPicPr>
-                  <pic:blipFill>
-                    <a:blip r:embed="rId23">
-                      <a:extLst>
-                        <a:ext uri="{28A0092B-C50C-407E-A947-70E740481C1C}">
-                          <a14:useLocalDpi xmlns:a14="http://schemas.microsoft.com/office/drawing/2010/main" val="0"/>
-                        </a:ext>
-                      </a:extLst>
-                    </a:blip>
-                    <a:stretch>
-                      <a:fillRect/>
-                    </a:stretch>
-                  </pic:blipFill>
-                  <pic:spPr>
-                    <a:xfrm>
-                      <a:off x="0" y="0"/>
-                      <a:ext cx="5499100" cy="2260600"/>
-                    </a:xfrm>
-                    <a:prstGeom prst="rect">
-                      <a:avLst/>
-                    </a:prstGeom>
-                  </pic:spPr>
-                </pic:pic>
-              </a:graphicData>
-            </a:graphic>
-          </wp:inline>
-        </w:drawing>
-      </w:r>
-      <w:r>
-        <w:rPr>
-          <w:noProof/>
-        </w:rPr>
-        <w:lastRenderedPageBreak/>
-        <w:drawing>
-          <wp:inline distT="0" distB="0" distL="0" distR="0" wp14:anchorId="77D300B8" wp14:editId="3849EA53">
-            <wp:extent cx="5537200" cy="1625600"/>
-            <wp:effectExtent l="0" t="0" r="0" b="0"/>
-            <wp:docPr id="30" name="Image 30"/>
-            <wp:cNvGraphicFramePr>
-              <a:graphicFrameLocks xmlns:a="http://schemas.openxmlformats.org/drawingml/2006/main" noChangeAspect="1"/>
-            </wp:cNvGraphicFramePr>
-            <a:graphic xmlns:a="http://schemas.openxmlformats.org/drawingml/2006/main">
-              <a:graphicData uri="http://schemas.openxmlformats.org/drawingml/2006/picture">
-                <pic:pic xmlns:pic="http://schemas.openxmlformats.org/drawingml/2006/picture">
-                  <pic:nvPicPr>
-                    <pic:cNvPr id="30" name="Capture d’écran 2019-10-03 à 23.50.54.png"/>
-                    <pic:cNvPicPr/>
-                  </pic:nvPicPr>
-                  <pic:blipFill>
-                    <a:blip r:embed="rId24">
-                      <a:extLst>
-                        <a:ext uri="{28A0092B-C50C-407E-A947-70E740481C1C}">
-                          <a14:useLocalDpi xmlns:a14="http://schemas.microsoft.com/office/drawing/2010/main" val="0"/>
-                        </a:ext>
-                      </a:extLst>
-                    </a:blip>
-                    <a:stretch>
-                      <a:fillRect/>
-                    </a:stretch>
-                  </pic:blipFill>
-                  <pic:spPr>
-                    <a:xfrm>
-                      <a:off x="0" y="0"/>
-                      <a:ext cx="5537200" cy="1625600"/>
-                    </a:xfrm>
-                    <a:prstGeom prst="rect">
-                      <a:avLst/>
-                    </a:prstGeom>
-                  </pic:spPr>
-                </pic:pic>
-              </a:graphicData>
-            </a:graphic>
-          </wp:inline>
-        </w:drawing>
-      </w:r>
-      <w:r>
-        <w:rPr>
-          <w:noProof/>
-        </w:rPr>
-        <w:drawing>
-          <wp:inline distT="0" distB="0" distL="0" distR="0" wp14:anchorId="70120EC2" wp14:editId="06AF4E65">
-            <wp:extent cx="5588000" cy="6591300"/>
-            <wp:effectExtent l="0" t="0" r="0" b="0"/>
-            <wp:docPr id="31" name="Image 31"/>
-            <wp:cNvGraphicFramePr>
-              <a:graphicFrameLocks xmlns:a="http://schemas.openxmlformats.org/drawingml/2006/main" noChangeAspect="1"/>
-            </wp:cNvGraphicFramePr>
-            <a:graphic xmlns:a="http://schemas.openxmlformats.org/drawingml/2006/main">
-              <a:graphicData uri="http://schemas.openxmlformats.org/drawingml/2006/picture">
-                <pic:pic xmlns:pic="http://schemas.openxmlformats.org/drawingml/2006/picture">
-                  <pic:nvPicPr>
-                    <pic:cNvPr id="31" name="Capture d’écran 2019-10-03 à 23.50.59.png"/>
-                    <pic:cNvPicPr/>
-                  </pic:nvPicPr>
-                  <pic:blipFill>
-                    <a:blip r:embed="rId25">
-                      <a:extLst>
-                        <a:ext uri="{28A0092B-C50C-407E-A947-70E740481C1C}">
-                          <a14:useLocalDpi xmlns:a14="http://schemas.microsoft.com/office/drawing/2010/main" val="0"/>
-                        </a:ext>
-                      </a:extLst>
-                    </a:blip>
-                    <a:stretch>
-                      <a:fillRect/>
-                    </a:stretch>
-                  </pic:blipFill>
-                  <pic:spPr>
-                    <a:xfrm>
-                      <a:off x="0" y="0"/>
-                      <a:ext cx="5588000" cy="6591300"/>
-                    </a:xfrm>
-                    <a:prstGeom prst="rect">
-                      <a:avLst/>
-                    </a:prstGeom>
-                  </pic:spPr>
-                </pic:pic>
-              </a:graphicData>
-            </a:graphic>
-          </wp:inline>
-        </w:drawing>
-      </w:r>
-      <w:r>
-        <w:rPr>
-          <w:noProof/>
-        </w:rPr>
-        <w:lastRenderedPageBreak/>
-        <w:drawing>
-          <wp:inline distT="0" distB="0" distL="0" distR="0" wp14:anchorId="1DBE7E06" wp14:editId="0E5F1CCF">
-            <wp:extent cx="4635500" cy="6350000"/>
-            <wp:effectExtent l="0" t="0" r="0" b="0"/>
-            <wp:docPr id="32" name="Image 32"/>
-            <wp:cNvGraphicFramePr>
-              <a:graphicFrameLocks xmlns:a="http://schemas.openxmlformats.org/drawingml/2006/main" noChangeAspect="1"/>
-            </wp:cNvGraphicFramePr>
-            <a:graphic xmlns:a="http://schemas.openxmlformats.org/drawingml/2006/main">
-              <a:graphicData uri="http://schemas.openxmlformats.org/drawingml/2006/picture">
-                <pic:pic xmlns:pic="http://schemas.openxmlformats.org/drawingml/2006/picture">
-                  <pic:nvPicPr>
-                    <pic:cNvPr id="32" name="Capture d’écran 2019-10-03 à 23.51.09.png"/>
-                    <pic:cNvPicPr/>
-                  </pic:nvPicPr>
-                  <pic:blipFill>
-                    <a:blip r:embed="rId26">
-                      <a:extLst>
-                        <a:ext uri="{28A0092B-C50C-407E-A947-70E740481C1C}">
-                          <a14:useLocalDpi xmlns:a14="http://schemas.microsoft.com/office/drawing/2010/main" val="0"/>
-                        </a:ext>
-                      </a:extLst>
-                    </a:blip>
-                    <a:stretch>
-                      <a:fillRect/>
-                    </a:stretch>
-                  </pic:blipFill>
-                  <pic:spPr>
-                    <a:xfrm>
-                      <a:off x="0" y="0"/>
-                      <a:ext cx="4635500" cy="6350000"/>
-                    </a:xfrm>
-                    <a:prstGeom prst="rect">
-                      <a:avLst/>
-                    </a:prstGeom>
-                  </pic:spPr>
-                </pic:pic>
-              </a:graphicData>
-            </a:graphic>
-          </wp:inline>
-        </w:drawing>
-      </w:r>
-      <w:r>
-        <w:rPr>
-          <w:noProof/>
-        </w:rPr>
-        <w:lastRenderedPageBreak/>
-        <w:drawing>
-          <wp:inline distT="0" distB="0" distL="0" distR="0" wp14:anchorId="219128BB" wp14:editId="71E0F9CD">
-            <wp:extent cx="5461000" cy="6870700"/>
-            <wp:effectExtent l="0" t="0" r="0" b="0"/>
-            <wp:docPr id="33" name="Image 33"/>
-            <wp:cNvGraphicFramePr>
-              <a:graphicFrameLocks xmlns:a="http://schemas.openxmlformats.org/drawingml/2006/main" noChangeAspect="1"/>
-            </wp:cNvGraphicFramePr>
-            <a:graphic xmlns:a="http://schemas.openxmlformats.org/drawingml/2006/main">
-              <a:graphicData uri="http://schemas.openxmlformats.org/drawingml/2006/picture">
-                <pic:pic xmlns:pic="http://schemas.openxmlformats.org/drawingml/2006/picture">
-                  <pic:nvPicPr>
-                    <pic:cNvPr id="33" name="Capture d’écran 2019-10-03 à 23.51.15.png"/>
-                    <pic:cNvPicPr/>
-                  </pic:nvPicPr>
-                  <pic:blipFill>
-                    <a:blip r:embed="rId27">
-                      <a:extLst>
-                        <a:ext uri="{28A0092B-C50C-407E-A947-70E740481C1C}">
-                          <a14:useLocalDpi xmlns:a14="http://schemas.microsoft.com/office/drawing/2010/main" val="0"/>
-                        </a:ext>
-                      </a:extLst>
-                    </a:blip>
-                    <a:stretch>
-                      <a:fillRect/>
-                    </a:stretch>
-                  </pic:blipFill>
-                  <pic:spPr>
-                    <a:xfrm>
-                      <a:off x="0" y="0"/>
-                      <a:ext cx="5461000" cy="6870700"/>
-                    </a:xfrm>
-                    <a:prstGeom prst="rect">
-                      <a:avLst/>
-                    </a:prstGeom>
-                  </pic:spPr>
-                </pic:pic>
-              </a:graphicData>
-            </a:graphic>
-          </wp:inline>
-        </w:drawing>
-      </w:r>
-      <w:r>
-        <w:rPr>
-          <w:noProof/>
-        </w:rPr>
-        <w:lastRenderedPageBreak/>
-        <w:drawing>
-          <wp:inline distT="0" distB="0" distL="0" distR="0" wp14:anchorId="61AD86DB" wp14:editId="5EDC2E0C">
-            <wp:extent cx="5524500" cy="6413500"/>
-            <wp:effectExtent l="0" t="0" r="0" b="0"/>
-            <wp:docPr id="34" name="Image 34"/>
-            <wp:cNvGraphicFramePr>
-              <a:graphicFrameLocks xmlns:a="http://schemas.openxmlformats.org/drawingml/2006/main" noChangeAspect="1"/>
-            </wp:cNvGraphicFramePr>
-            <a:graphic xmlns:a="http://schemas.openxmlformats.org/drawingml/2006/main">
-              <a:graphicData uri="http://schemas.openxmlformats.org/drawingml/2006/picture">
-                <pic:pic xmlns:pic="http://schemas.openxmlformats.org/drawingml/2006/picture">
-                  <pic:nvPicPr>
-                    <pic:cNvPr id="34" name="Capture d’écran 2019-10-03 à 23.51.21.png"/>
-                    <pic:cNvPicPr/>
-                  </pic:nvPicPr>
-                  <pic:blipFill>
-                    <a:blip r:embed="rId28">
-                      <a:extLst>
-                        <a:ext uri="{28A0092B-C50C-407E-A947-70E740481C1C}">
-                          <a14:useLocalDpi xmlns:a14="http://schemas.microsoft.com/office/drawing/2010/main" val="0"/>
-                        </a:ext>
-                      </a:extLst>
-                    </a:blip>
-                    <a:stretch>
-                      <a:fillRect/>
-                    </a:stretch>
-                  </pic:blipFill>
-                  <pic:spPr>
-                    <a:xfrm>
-                      <a:off x="0" y="0"/>
-                      <a:ext cx="5524500" cy="6413500"/>
-                    </a:xfrm>
-                    <a:prstGeom prst="rect">
-                      <a:avLst/>
-                    </a:prstGeom>
-                  </pic:spPr>
-                </pic:pic>
-              </a:graphicData>
-            </a:graphic>
-          </wp:inline>
-        </w:drawing>
-      </w:r>
-      <w:r>
-        <w:rPr>
-          <w:noProof/>
-        </w:rPr>
-        <w:lastRenderedPageBreak/>
-        <w:drawing>
-          <wp:inline distT="0" distB="0" distL="0" distR="0" wp14:anchorId="08EEDE93" wp14:editId="3FDF76E0">
-            <wp:extent cx="5613400" cy="7378700"/>
-            <wp:effectExtent l="0" t="0" r="0" b="0"/>
-            <wp:docPr id="35" name="Image 35"/>
-            <wp:cNvGraphicFramePr>
-              <a:graphicFrameLocks xmlns:a="http://schemas.openxmlformats.org/drawingml/2006/main" noChangeAspect="1"/>
-            </wp:cNvGraphicFramePr>
-            <a:graphic xmlns:a="http://schemas.openxmlformats.org/drawingml/2006/main">
-              <a:graphicData uri="http://schemas.openxmlformats.org/drawingml/2006/picture">
-                <pic:pic xmlns:pic="http://schemas.openxmlformats.org/drawingml/2006/picture">
-                  <pic:nvPicPr>
-                    <pic:cNvPr id="35" name="Capture d’écran 2019-10-03 à 23.51.30.png"/>
-                    <pic:cNvPicPr/>
-                  </pic:nvPicPr>
-                  <pic:blipFill>
-                    <a:blip r:embed="rId29">
-                      <a:extLst>
-                        <a:ext uri="{28A0092B-C50C-407E-A947-70E740481C1C}">
-                          <a14:useLocalDpi xmlns:a14="http://schemas.microsoft.com/office/drawing/2010/main" val="0"/>
-                        </a:ext>
-                      </a:extLst>
-                    </a:blip>
-                    <a:stretch>
-                      <a:fillRect/>
-                    </a:stretch>
-                  </pic:blipFill>
-                  <pic:spPr>
-                    <a:xfrm>
-                      <a:off x="0" y="0"/>
-                      <a:ext cx="5613400" cy="7378700"/>
-                    </a:xfrm>
-                    <a:prstGeom prst="rect">
-                      <a:avLst/>
-                    </a:prstGeom>
-                  </pic:spPr>
-                </pic:pic>
-              </a:graphicData>
-            </a:graphic>
-          </wp:inline>
-        </w:drawing>
-      </w:r>
-      <w:r>
-        <w:rPr>
-          <w:noProof/>
-        </w:rPr>
-        <w:lastRenderedPageBreak/>
-        <w:drawing>
-          <wp:inline distT="0" distB="0" distL="0" distR="0" wp14:anchorId="5F0ABA88" wp14:editId="7AE03428">
-            <wp:extent cx="5524500" cy="7035800"/>
-            <wp:effectExtent l="0" t="0" r="0" b="0"/>
-            <wp:docPr id="36" name="Image 36"/>
-            <wp:cNvGraphicFramePr>
-              <a:graphicFrameLocks xmlns:a="http://schemas.openxmlformats.org/drawingml/2006/main" noChangeAspect="1"/>
-            </wp:cNvGraphicFramePr>
-            <a:graphic xmlns:a="http://schemas.openxmlformats.org/drawingml/2006/main">
-              <a:graphicData uri="http://schemas.openxmlformats.org/drawingml/2006/picture">
-                <pic:pic xmlns:pic="http://schemas.openxmlformats.org/drawingml/2006/picture">
-                  <pic:nvPicPr>
-                    <pic:cNvPr id="36" name="Capture d’écran 2019-10-03 à 23.51.36.png"/>
-                    <pic:cNvPicPr/>
-                  </pic:nvPicPr>
-                  <pic:blipFill>
-                    <a:blip r:embed="rId30">
-                      <a:extLst>
-                        <a:ext uri="{28A0092B-C50C-407E-A947-70E740481C1C}">
-                          <a14:useLocalDpi xmlns:a14="http://schemas.microsoft.com/office/drawing/2010/main" val="0"/>
-                        </a:ext>
-                      </a:extLst>
-                    </a:blip>
-                    <a:stretch>
-                      <a:fillRect/>
-                    </a:stretch>
-                  </pic:blipFill>
-                  <pic:spPr>
-                    <a:xfrm>
-                      <a:off x="0" y="0"/>
-                      <a:ext cx="5524500" cy="7035800"/>
-                    </a:xfrm>
-                    <a:prstGeom prst="rect">
-                      <a:avLst/>
-                    </a:prstGeom>
-                  </pic:spPr>
-                </pic:pic>
-              </a:graphicData>
-            </a:graphic>
-          </wp:inline>
-        </w:drawing>
-      </w:r>
-      <w:r>
-        <w:rPr>
-          <w:noProof/>
-        </w:rPr>
-        <w:lastRenderedPageBreak/>
-        <w:drawing>
-          <wp:inline distT="0" distB="0" distL="0" distR="0" wp14:anchorId="6D61E14E" wp14:editId="063DD8FF">
-            <wp:extent cx="5499100" cy="3822700"/>
-            <wp:effectExtent l="0" t="0" r="0" b="0"/>
-            <wp:docPr id="37" name="Image 37"/>
-            <wp:cNvGraphicFramePr>
-              <a:graphicFrameLocks xmlns:a="http://schemas.openxmlformats.org/drawingml/2006/main" noChangeAspect="1"/>
-            </wp:cNvGraphicFramePr>
-            <a:graphic xmlns:a="http://schemas.openxmlformats.org/drawingml/2006/main">
-              <a:graphicData uri="http://schemas.openxmlformats.org/drawingml/2006/picture">
-                <pic:pic xmlns:pic="http://schemas.openxmlformats.org/drawingml/2006/picture">
-                  <pic:nvPicPr>
-                    <pic:cNvPr id="37" name="Capture d’écran 2019-10-03 à 23.51.41.png"/>
-                    <pic:cNvPicPr/>
-                  </pic:nvPicPr>
-                  <pic:blipFill>
-                    <a:blip r:embed="rId31">
-                      <a:extLst>
-                        <a:ext uri="{28A0092B-C50C-407E-A947-70E740481C1C}">
-                          <a14:useLocalDpi xmlns:a14="http://schemas.microsoft.com/office/drawing/2010/main" val="0"/>
-                        </a:ext>
-                      </a:extLst>
-                    </a:blip>
-                    <a:stretch>
-                      <a:fillRect/>
-                    </a:stretch>
-                  </pic:blipFill>
-                  <pic:spPr>
-                    <a:xfrm>
-                      <a:off x="0" y="0"/>
-                      <a:ext cx="5499100" cy="3822700"/>
+                      <a:ext cx="5759450" cy="5450840"/>
                     </a:xfrm>
                     <a:prstGeom prst="rect">
                       <a:avLst/>
@@ -2075,9 +972,9 @@
       </w:r>
     </w:p>
     <w:sectPr>
-      <w:headerReference w:type="default" r:id="rId32"/>
-      <w:footerReference w:type="default" r:id="rId33"/>
-      <w:footerReference w:type="first" r:id="rId34"/>
+      <w:headerReference w:type="default" r:id="rId9"/>
+      <w:footerReference w:type="default" r:id="rId10"/>
+      <w:footerReference w:type="first" r:id="rId11"/>
       <w:pgSz w:w="11906" w:h="16838"/>
       <w:pgMar w:top="1123" w:right="1418" w:bottom="1418" w:left="1418" w:header="170" w:footer="0" w:gutter="0"/>
       <w:cols w:space="708"/>
@@ -5064,7 +3961,7 @@
       </w:pPr>
     </w:pPrDefault>
   </w:docDefaults>
-  <w:latentStyles w:defLockedState="0" w:defUIPriority="99" w:defSemiHidden="0" w:defUnhideWhenUsed="0" w:defQFormat="0" w:count="377">
+  <w:latentStyles w:defLockedState="0" w:defUIPriority="99" w:defSemiHidden="0" w:defUnhideWhenUsed="0" w:defQFormat="0" w:count="376">
     <w:lsdException w:name="Normal" w:uiPriority="0" w:qFormat="1"/>
     <w:lsdException w:name="heading 1" w:uiPriority="9" w:qFormat="1"/>
     <w:lsdException w:name="heading 2" w:semiHidden="1" w:uiPriority="9" w:unhideWhenUsed="1" w:qFormat="1"/>
@@ -5441,7 +4338,6 @@
     <w:lsdException w:name="Hashtag" w:semiHidden="1" w:unhideWhenUsed="1"/>
     <w:lsdException w:name="Unresolved Mention" w:semiHidden="1" w:unhideWhenUsed="1"/>
     <w:lsdException w:name="Smart Link" w:semiHidden="1" w:unhideWhenUsed="1"/>
-    <w:lsdException w:name="Smart Link Error" w:semiHidden="1" w:unhideWhenUsed="1"/>
   </w:latentStyles>
   <w:style w:type="paragraph" w:default="1" w:styleId="Normal">
     <w:name w:val="Normal"/>
@@ -7064,7 +5960,7 @@
 </file>
 
 <file path=customXml/itemProps1.xml><?xml version="1.0" encoding="utf-8"?>
-<ds:datastoreItem xmlns:ds="http://schemas.openxmlformats.org/officeDocument/2006/customXml" ds:itemID="{2B05B21A-76A4-2B4B-BA6F-A156B2C61E1D}">
+<ds:datastoreItem xmlns:ds="http://schemas.openxmlformats.org/officeDocument/2006/customXml" ds:itemID="{BAB04AC1-9D43-8944-9122-F9C3938A3A8A}">
   <ds:schemaRefs>
     <ds:schemaRef ds:uri="http://schemas.openxmlformats.org/officeDocument/2006/bibliography"/>
   </ds:schemaRefs>

</xml_diff>